<commit_message>
fix: cover page SVG image display and page number placeholders
- Fix cover template extraction to handle SVG images with dual references (PNG fallback + SVG)
- Update placeholder consolidation regex to handle Word's proofErr tags between fragmented runs
- Add header_ prefix to header/footer images to avoid filename conflicts with cover images
- Apply page layout settings from md2docx.toml to cover section breaks
- Remove debug output and fix clippy warnings
</commit_message>
<xml_diff>
--- a/examples/thai-manual/template/cover.docx
+++ b/examples/thai-manual/template/cover.docx
@@ -19,10 +19,10 @@
           <w:szCs w:val="96"/>
         </w:rPr>
         <w:drawing>
-          <wp:inline distT="0" distB="0" distL="0" distR="0" wp14:anchorId="5DC81142" wp14:editId="7F584309">
-            <wp:extent cx="1698171" cy="1698171"/>
-            <wp:effectExtent l="0" t="0" r="3810" b="3810"/>
-            <wp:docPr id="43481443" name="Picture 1" descr="A grey and black logo&#10;&#10;AI-generated content may be incorrect."/>
+          <wp:inline distT="0" distB="0" distL="0" distR="0" wp14:anchorId="0F07E9E7" wp14:editId="40808EC9">
+            <wp:extent cx="1450731" cy="1450731"/>
+            <wp:effectExtent l="0" t="0" r="0" b="0"/>
+            <wp:docPr id="809206379" name="Picture 2"/>
             <wp:cNvGraphicFramePr>
               <a:graphicFrameLocks xmlns:a="http://schemas.openxmlformats.org/drawingml/2006/main" noChangeAspect="1"/>
             </wp:cNvGraphicFramePr>
@@ -30,17 +30,11 @@
               <a:graphicData uri="http://schemas.openxmlformats.org/drawingml/2006/picture">
                 <pic:pic xmlns:pic="http://schemas.openxmlformats.org/drawingml/2006/picture">
                   <pic:nvPicPr>
-                    <pic:cNvPr id="43481443" name="Picture 1" descr="A grey and black logo&#10;&#10;AI-generated content may be incorrect."/>
+                    <pic:cNvPr id="809206379" name="Picture 809206379"/>
                     <pic:cNvPicPr/>
                   </pic:nvPicPr>
                   <pic:blipFill>
-                    <a:blip r:embed="rId4">
-                      <a:extLst>
-                        <a:ext uri="{28A0092B-C50C-407E-A947-70E740481C1C}">
-                          <a14:useLocalDpi xmlns:a14="http://schemas.microsoft.com/office/drawing/2010/main" val="0"/>
-                        </a:ext>
-                      </a:extLst>
-                    </a:blip>
+                    <a:blip r:embed="rId4"/>
                     <a:stretch>
                       <a:fillRect/>
                     </a:stretch>
@@ -48,7 +42,7 @@
                   <pic:spPr>
                     <a:xfrm>
                       <a:off x="0" y="0"/>
-                      <a:ext cx="1703561" cy="1703561"/>
+                      <a:ext cx="1462435" cy="1462435"/>
                     </a:xfrm>
                     <a:prstGeom prst="rect">
                       <a:avLst/>
@@ -236,7 +230,7 @@
       </w:r>
     </w:p>
     <w:sectPr>
-      <w:pgSz w:w="12240" w:h="15840"/>
+      <w:pgSz w:w="11900" w:h="16840"/>
       <w:pgMar w:top="1440" w:right="1440" w:bottom="1440" w:left="1440" w:header="708" w:footer="708" w:gutter="0"/>
       <w:cols w:space="708"/>
       <w:docGrid w:linePitch="360"/>

</xml_diff>